<commit_message>
Se arreglo el formato del README
</commit_message>
<xml_diff>
--- a/Tutorial-Github.docx
+++ b/Tutorial-Github.docx
@@ -122,7 +122,7 @@
           <w:szCs w:val="24"/>
         </w:rPr>
         <w:drawing>
-          <wp:inline distT="0" distB="0" distL="0" distR="0" wp14:anchorId="7665C1E0" wp14:editId="7C605EC3">
+          <wp:inline distT="0" distB="0" distL="0" distR="0" wp14:anchorId="7665C1E0" wp14:editId="0A278593">
             <wp:extent cx="2647785" cy="2314324"/>
             <wp:effectExtent l="0" t="0" r="635" b="0"/>
             <wp:docPr id="2" name="Imagen 2"/>
@@ -137,7 +137,13 @@
                     <pic:cNvPicPr/>
                   </pic:nvPicPr>
                   <pic:blipFill>
-                    <a:blip r:embed="rId7"/>
+                    <a:blip r:embed="rId7" cstate="screen">
+                      <a:extLst>
+                        <a:ext uri="{28A0092B-C50C-407E-A947-70E740481C1C}">
+                          <a14:useLocalDpi xmlns:a14="http://schemas.microsoft.com/office/drawing/2010/main"/>
+                        </a:ext>
+                      </a:extLst>
+                    </a:blip>
                     <a:stretch>
                       <a:fillRect/>
                     </a:stretch>
@@ -1053,7 +1059,13 @@
                     <pic:cNvPicPr/>
                   </pic:nvPicPr>
                   <pic:blipFill>
-                    <a:blip r:embed="rId14"/>
+                    <a:blip r:embed="rId14" cstate="screen">
+                      <a:extLst>
+                        <a:ext uri="{28A0092B-C50C-407E-A947-70E740481C1C}">
+                          <a14:useLocalDpi xmlns:a14="http://schemas.microsoft.com/office/drawing/2010/main"/>
+                        </a:ext>
+                      </a:extLst>
+                    </a:blip>
                     <a:stretch>
                       <a:fillRect/>
                     </a:stretch>
@@ -1183,7 +1195,13 @@
                     <pic:cNvPicPr/>
                   </pic:nvPicPr>
                   <pic:blipFill>
-                    <a:blip r:embed="rId15"/>
+                    <a:blip r:embed="rId15" cstate="screen">
+                      <a:extLst>
+                        <a:ext uri="{28A0092B-C50C-407E-A947-70E740481C1C}">
+                          <a14:useLocalDpi xmlns:a14="http://schemas.microsoft.com/office/drawing/2010/main"/>
+                        </a:ext>
+                      </a:extLst>
+                    </a:blip>
                     <a:stretch>
                       <a:fillRect/>
                     </a:stretch>
@@ -1399,8 +1417,14 @@
                     <pic:cNvPicPr/>
                   </pic:nvPicPr>
                   <pic:blipFill rotWithShape="1">
-                    <a:blip r:embed="rId16"/>
-                    <a:srcRect l="12515" r="34556" b="49255"/>
+                    <a:blip r:embed="rId16" cstate="screen">
+                      <a:extLst>
+                        <a:ext uri="{28A0092B-C50C-407E-A947-70E740481C1C}">
+                          <a14:useLocalDpi xmlns:a14="http://schemas.microsoft.com/office/drawing/2010/main"/>
+                        </a:ext>
+                      </a:extLst>
+                    </a:blip>
+                    <a:srcRect/>
                     <a:stretch/>
                   </pic:blipFill>
                   <pic:spPr bwMode="auto">
@@ -3791,6 +3815,7 @@
       <w:r>
         <w:rPr>
           <w:rFonts w:ascii="Arial" w:hAnsi="Arial" w:cs="Arial"/>
+          <w:noProof/>
           <w:sz w:val="24"/>
           <w:szCs w:val="24"/>
         </w:rPr>
@@ -4450,7 +4475,13 @@
                     <pic:cNvPicPr/>
                   </pic:nvPicPr>
                   <pic:blipFill>
-                    <a:blip r:embed="rId36"/>
+                    <a:blip r:embed="rId36" cstate="screen">
+                      <a:extLst>
+                        <a:ext uri="{28A0092B-C50C-407E-A947-70E740481C1C}">
+                          <a14:useLocalDpi xmlns:a14="http://schemas.microsoft.com/office/drawing/2010/main"/>
+                        </a:ext>
+                      </a:extLst>
+                    </a:blip>
                     <a:stretch>
                       <a:fillRect/>
                     </a:stretch>
@@ -5182,7 +5213,25 @@
           <w:sz w:val="24"/>
           <w:szCs w:val="24"/>
         </w:rPr>
-        <w:t xml:space="preserve"> muestra mas a detalle los </w:t>
+        <w:t xml:space="preserve"> muestra </w:t>
+      </w:r>
+      <w:proofErr w:type="spellStart"/>
+      <w:r>
+        <w:rPr>
+          <w:rFonts w:ascii="Arial" w:hAnsi="Arial" w:cs="Arial"/>
+          <w:sz w:val="24"/>
+          <w:szCs w:val="24"/>
+        </w:rPr>
+        <w:t>mas</w:t>
+      </w:r>
+      <w:proofErr w:type="spellEnd"/>
+      <w:r>
+        <w:rPr>
+          <w:rFonts w:ascii="Arial" w:hAnsi="Arial" w:cs="Arial"/>
+          <w:sz w:val="24"/>
+          <w:szCs w:val="24"/>
+        </w:rPr>
+        <w:t xml:space="preserve"> a detalle los </w:t>
       </w:r>
       <w:proofErr w:type="spellStart"/>
       <w:r>
@@ -5373,7 +5422,13 @@
                     <pic:cNvPicPr/>
                   </pic:nvPicPr>
                   <pic:blipFill>
-                    <a:blip r:embed="rId44"/>
+                    <a:blip r:embed="rId44" cstate="screen">
+                      <a:extLst>
+                        <a:ext uri="{28A0092B-C50C-407E-A947-70E740481C1C}">
+                          <a14:useLocalDpi xmlns:a14="http://schemas.microsoft.com/office/drawing/2010/main"/>
+                        </a:ext>
+                      </a:extLst>
+                    </a:blip>
                     <a:stretch>
                       <a:fillRect/>
                     </a:stretch>
@@ -6575,7 +6630,7 @@
                     <a:blip r:embed="rId53">
                       <a:extLst>
                         <a:ext uri="{28A0092B-C50C-407E-A947-70E740481C1C}">
-                          <a14:useLocalDpi xmlns:a14="http://schemas.microsoft.com/office/drawing/2010/main" val="0"/>
+                          <a14:useLocalDpi xmlns:a14="http://schemas.microsoft.com/office/drawing/2010/main"/>
                         </a:ext>
                       </a:extLst>
                     </a:blip>
@@ -6627,8 +6682,14 @@
                     <pic:cNvPicPr/>
                   </pic:nvPicPr>
                   <pic:blipFill rotWithShape="1">
-                    <a:blip r:embed="rId54"/>
-                    <a:srcRect b="3031"/>
+                    <a:blip r:embed="rId54" cstate="screen">
+                      <a:extLst>
+                        <a:ext uri="{28A0092B-C50C-407E-A947-70E740481C1C}">
+                          <a14:useLocalDpi xmlns:a14="http://schemas.microsoft.com/office/drawing/2010/main"/>
+                        </a:ext>
+                      </a:extLst>
+                    </a:blip>
+                    <a:srcRect/>
                     <a:stretch/>
                   </pic:blipFill>
                   <pic:spPr bwMode="auto">
@@ -6720,7 +6781,25 @@
           <w:sz w:val="24"/>
           <w:szCs w:val="24"/>
         </w:rPr>
-        <w:t xml:space="preserve"> vimos como gestionar las ramas de manera local, pero </w:t>
+        <w:t xml:space="preserve"> vimos </w:t>
+      </w:r>
+      <w:proofErr w:type="spellStart"/>
+      <w:r>
+        <w:rPr>
+          <w:rFonts w:ascii="Arial" w:hAnsi="Arial" w:cs="Arial"/>
+          <w:sz w:val="24"/>
+          <w:szCs w:val="24"/>
+        </w:rPr>
+        <w:t>como</w:t>
+      </w:r>
+      <w:proofErr w:type="spellEnd"/>
+      <w:r>
+        <w:rPr>
+          <w:rFonts w:ascii="Arial" w:hAnsi="Arial" w:cs="Arial"/>
+          <w:sz w:val="24"/>
+          <w:szCs w:val="24"/>
+        </w:rPr>
+        <w:t xml:space="preserve"> gestionar las ramas de manera local, pero </w:t>
       </w:r>
       <w:r>
         <w:rPr>
@@ -7087,7 +7166,7 @@
                     <a:blip r:embed="rId56">
                       <a:extLst>
                         <a:ext uri="{28A0092B-C50C-407E-A947-70E740481C1C}">
-                          <a14:useLocalDpi xmlns:a14="http://schemas.microsoft.com/office/drawing/2010/main" val="0"/>
+                          <a14:useLocalDpi xmlns:a14="http://schemas.microsoft.com/office/drawing/2010/main"/>
                         </a:ext>
                       </a:extLst>
                     </a:blip>
@@ -8513,7 +8592,13 @@
                     <pic:cNvPicPr/>
                   </pic:nvPicPr>
                   <pic:blipFill>
-                    <a:blip r:embed="rId69"/>
+                    <a:blip r:embed="rId69" cstate="screen">
+                      <a:extLst>
+                        <a:ext uri="{28A0092B-C50C-407E-A947-70E740481C1C}">
+                          <a14:useLocalDpi xmlns:a14="http://schemas.microsoft.com/office/drawing/2010/main"/>
+                        </a:ext>
+                      </a:extLst>
+                    </a:blip>
                     <a:stretch>
                       <a:fillRect/>
                     </a:stretch>
@@ -9328,7 +9413,13 @@
                     <pic:cNvPicPr/>
                   </pic:nvPicPr>
                   <pic:blipFill>
-                    <a:blip r:embed="rId73"/>
+                    <a:blip r:embed="rId73" cstate="screen">
+                      <a:extLst>
+                        <a:ext uri="{28A0092B-C50C-407E-A947-70E740481C1C}">
+                          <a14:useLocalDpi xmlns:a14="http://schemas.microsoft.com/office/drawing/2010/main"/>
+                        </a:ext>
+                      </a:extLst>
+                    </a:blip>
                     <a:stretch>
                       <a:fillRect/>
                     </a:stretch>
@@ -9387,7 +9478,7 @@
                     <a:blip r:embed="rId74">
                       <a:extLst>
                         <a:ext uri="{28A0092B-C50C-407E-A947-70E740481C1C}">
-                          <a14:useLocalDpi xmlns:a14="http://schemas.microsoft.com/office/drawing/2010/main" val="0"/>
+                          <a14:useLocalDpi xmlns:a14="http://schemas.microsoft.com/office/drawing/2010/main"/>
                         </a:ext>
                       </a:extLst>
                     </a:blip>
@@ -10971,6 +11062,7 @@
     <w:lsdException w:name="HTML Sample" w:semiHidden="1" w:unhideWhenUsed="1"/>
     <w:lsdException w:name="HTML Typewriter" w:semiHidden="1" w:unhideWhenUsed="1"/>
     <w:lsdException w:name="HTML Variable" w:semiHidden="1" w:unhideWhenUsed="1"/>
+    <w:lsdException w:name="Normal Table" w:semiHidden="1" w:unhideWhenUsed="1"/>
     <w:lsdException w:name="annotation subject" w:semiHidden="1" w:unhideWhenUsed="1"/>
     <w:lsdException w:name="No List" w:semiHidden="1" w:unhideWhenUsed="1"/>
     <w:lsdException w:name="Outline List 1" w:semiHidden="1" w:unhideWhenUsed="1"/>
@@ -11017,8 +11109,10 @@
     <w:lsdException w:name="Table Subtle 2" w:semiHidden="1" w:unhideWhenUsed="1"/>
     <w:lsdException w:name="Table Web 1" w:semiHidden="1" w:unhideWhenUsed="1"/>
     <w:lsdException w:name="Table Web 2" w:semiHidden="1" w:unhideWhenUsed="1"/>
+    <w:lsdException w:name="Table Web 3" w:semiHidden="1" w:unhideWhenUsed="1"/>
     <w:lsdException w:name="Balloon Text" w:semiHidden="1" w:unhideWhenUsed="1"/>
     <w:lsdException w:name="Table Grid" w:uiPriority="39"/>
+    <w:lsdException w:name="Table Theme" w:semiHidden="1" w:unhideWhenUsed="1"/>
     <w:lsdException w:name="Placeholder Text" w:semiHidden="1"/>
     <w:lsdException w:name="No Spacing" w:uiPriority="1" w:qFormat="1"/>
     <w:lsdException w:name="Light Shading" w:uiPriority="60"/>

</xml_diff>